<commit_message>
le fichier vient de subir une modification 1
</commit_message>
<xml_diff>
--- a/EXAUNEL BERANGA.docx
+++ b/EXAUNEL BERANGA.docx
@@ -1,6 +1,6 @@
 
 <file path=word/document.xml><?xml version="1.0" encoding="utf-8"?>
-<w:document xmlns:wpc="http://schemas.microsoft.com/office/word/2010/wordprocessingCanvas" xmlns:cx="http://schemas.microsoft.com/office/drawing/2014/chartex" xmlns:cx1="http://schemas.microsoft.com/office/drawing/2015/9/8/chartex" xmlns:mc="http://schemas.openxmlformats.org/markup-compatibility/2006" xmlns:o="urn:schemas-microsoft-com:office:office" xmlns:r="http://schemas.openxmlformats.org/officeDocument/2006/relationships" xmlns:m="http://schemas.openxmlformats.org/officeDocument/2006/math" xmlns:v="urn:schemas-microsoft-com:vml" xmlns:wp14="http://schemas.microsoft.com/office/word/2010/wordprocessingDrawing" xmlns:wp="http://schemas.openxmlformats.org/drawingml/2006/wordprocessingDrawing" xmlns:w10="urn:schemas-microsoft-com:office:word" xmlns:w="http://schemas.openxmlformats.org/wordprocessingml/2006/main" xmlns:w14="http://schemas.microsoft.com/office/word/2010/wordml" xmlns:w15="http://schemas.microsoft.com/office/word/2012/wordml" xmlns:w16se="http://schemas.microsoft.com/office/word/2015/wordml/symex" xmlns:wpg="http://schemas.microsoft.com/office/word/2010/wordprocessingGroup" xmlns:wpi="http://schemas.microsoft.com/office/word/2010/wordprocessingInk" xmlns:wne="http://schemas.microsoft.com/office/word/2006/wordml" xmlns:wps="http://schemas.microsoft.com/office/word/2010/wordprocessingShape" mc:Ignorable="w14 w15 w16se wp14">
+<w:document xmlns:wpc="http://schemas.microsoft.com/office/word/2010/wordprocessingCanvas" xmlns:cx="http://schemas.microsoft.com/office/drawing/2014/chartex" xmlns:cx1="http://schemas.microsoft.com/office/drawing/2015/9/8/chartex" xmlns:cx2="http://schemas.microsoft.com/office/drawing/2015/10/21/chartex" xmlns:cx3="http://schemas.microsoft.com/office/drawing/2016/5/9/chartex" xmlns:cx4="http://schemas.microsoft.com/office/drawing/2016/5/10/chartex" xmlns:cx5="http://schemas.microsoft.com/office/drawing/2016/5/11/chartex" xmlns:cx6="http://schemas.microsoft.com/office/drawing/2016/5/12/chartex" xmlns:cx7="http://schemas.microsoft.com/office/drawing/2016/5/13/chartex" xmlns:cx8="http://schemas.microsoft.com/office/drawing/2016/5/14/chartex" xmlns:mc="http://schemas.openxmlformats.org/markup-compatibility/2006" xmlns:aink="http://schemas.microsoft.com/office/drawing/2016/ink" xmlns:am3d="http://schemas.microsoft.com/office/drawing/2017/model3d" xmlns:o="urn:schemas-microsoft-com:office:office" xmlns:oel="http://schemas.microsoft.com/office/2019/extlst" xmlns:r="http://schemas.openxmlformats.org/officeDocument/2006/relationships" xmlns:m="http://schemas.openxmlformats.org/officeDocument/2006/math" xmlns:v="urn:schemas-microsoft-com:vml" xmlns:wp14="http://schemas.microsoft.com/office/word/2010/wordprocessingDrawing" xmlns:wp="http://schemas.openxmlformats.org/drawingml/2006/wordprocessingDrawing" xmlns:w10="urn:schemas-microsoft-com:office:word" xmlns:w="http://schemas.openxmlformats.org/wordprocessingml/2006/main" xmlns:w14="http://schemas.microsoft.com/office/word/2010/wordml" xmlns:w15="http://schemas.microsoft.com/office/word/2012/wordml" xmlns:w16cex="http://schemas.microsoft.com/office/word/2018/wordml/cex" xmlns:w16cid="http://schemas.microsoft.com/office/word/2016/wordml/cid" xmlns:w16="http://schemas.microsoft.com/office/word/2018/wordml" xmlns:w16du="http://schemas.microsoft.com/office/word/2023/wordml/word16du" xmlns:w16sdtdh="http://schemas.microsoft.com/office/word/2020/wordml/sdtdatahash" xmlns:w16se="http://schemas.microsoft.com/office/word/2015/wordml/symex" xmlns:wpg="http://schemas.microsoft.com/office/word/2010/wordprocessingGroup" xmlns:wpi="http://schemas.microsoft.com/office/word/2010/wordprocessingInk" xmlns:wne="http://schemas.microsoft.com/office/word/2006/wordml" xmlns:wps="http://schemas.microsoft.com/office/word/2010/wordprocessingShape" mc:Ignorable="w14 w15 w16se w16cid w16 w16cex w16sdtdh w16du wp14">
   <w:body>
     <w:p>
       <w:pPr>
@@ -99,9 +99,7 @@
       <w:pPr>
         <w:jc w:val="center"/>
         <w:rPr>
-          <w:rFonts w:ascii="Elephant" w:hAnsi="Elephant" w:cs="Tahoma"/>
-          <w:sz w:val="36"/>
-          <w:szCs w:val="36"/>
+          <w:rFonts w:ascii="Tahoma" w:hAnsi="Tahoma" w:cs="Tahoma"/>
         </w:rPr>
       </w:pPr>
       <w:r>
@@ -110,18 +108,9 @@
           <w:color w:val="4472C4" w:themeColor="accent5"/>
           <w:sz w:val="36"/>
           <w:szCs w:val="36"/>
-          <w:shd w:val="clear" w:color="auto" w:fill="ED7D31" w:themeFill="accent2"/>
-        </w:rPr>
-        <w:t>PROFESSEUR CHRISTIAN</w:t>
-      </w:r>
-    </w:p>
-    <w:p>
-      <w:pPr>
-        <w:jc w:val="both"/>
-        <w:rPr>
-          <w:rFonts w:ascii="Tahoma" w:hAnsi="Tahoma" w:cs="Tahoma"/>
-        </w:rPr>
-      </w:pPr>
+        </w:rPr>
+        <w:t>PROFESSEUR</w:t>
+      </w:r>
     </w:p>
     <w:p>
       <w:pPr>
@@ -521,696 +510,10 @@
     </w:p>
     <w:p>
       <w:pPr>
-        <w:jc w:val="both"/>
-        <w:rPr>
-          <w:rFonts w:ascii="Tahoma" w:hAnsi="Tahoma" w:cs="Tahoma"/>
-        </w:rPr>
-      </w:pPr>
-    </w:p>
-    <w:p>
-      <w:pPr>
-        <w:jc w:val="both"/>
-        <w:rPr>
-          <w:rFonts w:ascii="Tahoma" w:hAnsi="Tahoma" w:cs="Tahoma"/>
-        </w:rPr>
-      </w:pPr>
-    </w:p>
-    <w:p>
-      <w:pPr>
-        <w:jc w:val="both"/>
-        <w:rPr>
-          <w:rFonts w:ascii="Tahoma" w:hAnsi="Tahoma" w:cs="Tahoma"/>
-        </w:rPr>
-      </w:pPr>
-      <w:r>
-        <w:rPr>
-          <w:rFonts w:ascii="Tahoma" w:hAnsi="Tahoma" w:cs="Tahoma"/>
-          <w:noProof/>
-          <w:lang w:eastAsia="fr-FR"/>
-        </w:rPr>
-        <w:lastRenderedPageBreak/>
-        <mc:AlternateContent>
-          <mc:Choice Requires="wps">
-            <w:drawing>
-              <wp:anchor distT="0" distB="0" distL="114300" distR="114300" simplePos="0" relativeHeight="251659264" behindDoc="0" locked="0" layoutInCell="1" allowOverlap="1">
-                <wp:simplePos x="0" y="0"/>
-                <wp:positionH relativeFrom="column">
-                  <wp:posOffset>-38869</wp:posOffset>
-                </wp:positionH>
-                <wp:positionV relativeFrom="paragraph">
-                  <wp:posOffset>100163</wp:posOffset>
-                </wp:positionV>
-                <wp:extent cx="4860758" cy="1679074"/>
-                <wp:effectExtent l="171450" t="0" r="187960" b="92710"/>
-                <wp:wrapNone/>
-                <wp:docPr id="1" name="Rectangle 1"/>
-                <wp:cNvGraphicFramePr/>
-                <a:graphic xmlns:a="http://schemas.openxmlformats.org/drawingml/2006/main">
-                  <a:graphicData uri="http://schemas.microsoft.com/office/word/2010/wordprocessingShape">
-                    <wps:wsp>
-                      <wps:cNvSpPr/>
-                      <wps:spPr>
-                        <a:xfrm>
-                          <a:off x="0" y="0"/>
-                          <a:ext cx="4860758" cy="1679074"/>
-                        </a:xfrm>
-                        <a:prstGeom prst="rect">
-                          <a:avLst/>
-                        </a:prstGeom>
-                        <a:solidFill>
-                          <a:schemeClr val="tx2">
-                            <a:lumMod val="40000"/>
-                            <a:lumOff val="60000"/>
-                          </a:schemeClr>
-                        </a:solidFill>
-                        <a:ln w="57150">
-                          <a:solidFill>
-                            <a:srgbClr val="C00000"/>
-                          </a:solidFill>
-                          <a:prstDash val="lgDashDot"/>
-                        </a:ln>
-                        <a:effectLst>
-                          <a:glow rad="63500">
-                            <a:schemeClr val="accent1">
-                              <a:satMod val="175000"/>
-                              <a:alpha val="40000"/>
-                            </a:schemeClr>
-                          </a:glow>
-                          <a:outerShdw blurRad="50800" dist="38100" dir="5400000" algn="t" rotWithShape="0">
-                            <a:prstClr val="black">
-                              <a:alpha val="40000"/>
-                            </a:prstClr>
-                          </a:outerShdw>
-                          <a:reflection blurRad="6350" stA="52000" endA="300" endPos="35000" dir="5400000" sy="-100000" algn="bl" rotWithShape="0"/>
-                        </a:effectLst>
-                        <a:scene3d>
-                          <a:camera prst="perspectiveRelaxed"/>
-                          <a:lightRig rig="threePt" dir="t"/>
-                        </a:scene3d>
-                      </wps:spPr>
-                      <wps:style>
-                        <a:lnRef idx="2">
-                          <a:schemeClr val="accent1">
-                            <a:shade val="50000"/>
-                          </a:schemeClr>
-                        </a:lnRef>
-                        <a:fillRef idx="1">
-                          <a:schemeClr val="accent1"/>
-                        </a:fillRef>
-                        <a:effectRef idx="0">
-                          <a:schemeClr val="accent1"/>
-                        </a:effectRef>
-                        <a:fontRef idx="minor">
-                          <a:schemeClr val="lt1"/>
-                        </a:fontRef>
-                      </wps:style>
-                      <wps:txbx>
-                        <w:txbxContent>
-                          <w:p>
-                            <w:pPr>
-                              <w:jc w:val="center"/>
-                              <w:rPr>
-                                <w:b/>
-                                <w:color w:val="70AD47"/>
-                                <w:spacing w:val="10"/>
-                                <w:sz w:val="40"/>
-                                <w:szCs w:val="40"/>
-                                <w14:glow w14:rad="38100">
-                                  <w14:schemeClr w14:val="accent1">
-                                    <w14:alpha w14:val="60000"/>
-                                  </w14:schemeClr>
-                                </w14:glow>
-                                <w14:textOutline w14:w="9525" w14:cap="flat" w14:cmpd="sng" w14:algn="ctr">
-                                  <w14:solidFill>
-                                    <w14:schemeClr w14:val="accent1"/>
-                                  </w14:solidFill>
-                                  <w14:prstDash w14:val="solid"/>
-                                  <w14:round/>
-                                </w14:textOutline>
-                                <w14:textFill>
-                                  <w14:solidFill>
-                                    <w14:srgbClr w14:val="70AD47">
-                                      <w14:tint w14:val="1000"/>
-                                    </w14:srgbClr>
-                                  </w14:solidFill>
-                                </w14:textFill>
-                              </w:rPr>
-                            </w:pPr>
-                            <w:r>
-                              <w:rPr>
-                                <w:b/>
-                                <w:color w:val="70AD47"/>
-                                <w:spacing w:val="10"/>
-                                <w:sz w:val="40"/>
-                                <w:szCs w:val="40"/>
-                                <w14:glow w14:rad="38100">
-                                  <w14:schemeClr w14:val="accent1">
-                                    <w14:alpha w14:val="60000"/>
-                                  </w14:schemeClr>
-                                </w14:glow>
-                                <w14:textOutline w14:w="9525" w14:cap="flat" w14:cmpd="sng" w14:algn="ctr">
-                                  <w14:solidFill>
-                                    <w14:schemeClr w14:val="accent1"/>
-                                  </w14:solidFill>
-                                  <w14:prstDash w14:val="solid"/>
-                                  <w14:round/>
-                                </w14:textOutline>
-                                <w14:textFill>
-                                  <w14:solidFill>
-                                    <w14:srgbClr w14:val="70AD47">
-                                      <w14:tint w14:val="1000"/>
-                                    </w14:srgbClr>
-                                  </w14:solidFill>
-                                </w14:textFill>
-                              </w:rPr>
-                              <w:t>EXAUNEL BERARANGA</w:t>
-                            </w:r>
-                          </w:p>
-                        </w:txbxContent>
-                      </wps:txbx>
-                      <wps:bodyPr rot="0" spcFirstLastPara="0" vertOverflow="overflow" horzOverflow="overflow" vert="horz" wrap="square" lIns="91440" tIns="45720" rIns="91440" bIns="45720" numCol="1" spcCol="0" rtlCol="0" fromWordArt="0" anchor="ctr" anchorCtr="0" forceAA="0" compatLnSpc="1">
-                        <a:prstTxWarp prst="textNoShape">
-                          <a:avLst/>
-                        </a:prstTxWarp>
-                        <a:noAutofit/>
-                      </wps:bodyPr>
-                    </wps:wsp>
-                  </a:graphicData>
-                </a:graphic>
-                <wp14:sizeRelH relativeFrom="margin">
-                  <wp14:pctWidth>0</wp14:pctWidth>
-                </wp14:sizeRelH>
-                <wp14:sizeRelV relativeFrom="margin">
-                  <wp14:pctHeight>0</wp14:pctHeight>
-                </wp14:sizeRelV>
-              </wp:anchor>
-            </w:drawing>
-          </mc:Choice>
-          <mc:Fallback>
-            <w:pict>
-              <v:rect id="Rectangle 1" o:spid="_x0000_s1026" style="position:absolute;left:0;text-align:left;margin-left:-3.05pt;margin-top:7.9pt;width:382.75pt;height:132.2pt;z-index:251659264;visibility:visible;mso-wrap-style:square;mso-width-percent:0;mso-height-percent:0;mso-wrap-distance-left:9pt;mso-wrap-distance-top:0;mso-wrap-distance-right:9pt;mso-wrap-distance-bottom:0;mso-position-horizontal:absolute;mso-position-horizontal-relative:text;mso-position-vertical:absolute;mso-position-vertical-relative:text;mso-width-percent:0;mso-height-percent:0;mso-width-relative:margin;mso-height-relative:margin;v-text-anchor:middle" o:gfxdata="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" fillcolor="#acb9ca [1311]" strokecolor="#c00000" strokeweight="4.5pt">
-                <v:stroke dashstyle="longDashDot"/>
-                <v:shadow on="t" color="black" opacity="26214f" origin=",-.5" offset="0,3pt"/>
-                <v:textbox>
-                  <w:txbxContent>
-                    <w:p>
-                      <w:pPr>
-                        <w:jc w:val="center"/>
-                        <w:rPr>
-                          <w:b/>
-                          <w:color w:val="70AD47"/>
-                          <w:spacing w:val="10"/>
-                          <w:sz w:val="40"/>
-                          <w:szCs w:val="40"/>
-                          <w14:glow w14:rad="38100">
-                            <w14:schemeClr w14:val="accent1">
-                              <w14:alpha w14:val="60000"/>
-                            </w14:schemeClr>
-                          </w14:glow>
-                          <w14:textOutline w14:w="9525" w14:cap="flat" w14:cmpd="sng" w14:algn="ctr">
-                            <w14:solidFill>
-                              <w14:schemeClr w14:val="accent1"/>
-                            </w14:solidFill>
-                            <w14:prstDash w14:val="solid"/>
-                            <w14:round/>
-                          </w14:textOutline>
-                          <w14:textFill>
-                            <w14:solidFill>
-                              <w14:srgbClr w14:val="70AD47">
-                                <w14:tint w14:val="1000"/>
-                              </w14:srgbClr>
-                            </w14:solidFill>
-                          </w14:textFill>
-                        </w:rPr>
-                      </w:pPr>
-                      <w:r>
-                        <w:rPr>
-                          <w:b/>
-                          <w:color w:val="70AD47"/>
-                          <w:spacing w:val="10"/>
-                          <w:sz w:val="40"/>
-                          <w:szCs w:val="40"/>
-                          <w14:glow w14:rad="38100">
-                            <w14:schemeClr w14:val="accent1">
-                              <w14:alpha w14:val="60000"/>
-                            </w14:schemeClr>
-                          </w14:glow>
-                          <w14:textOutline w14:w="9525" w14:cap="flat" w14:cmpd="sng" w14:algn="ctr">
-                            <w14:solidFill>
-                              <w14:schemeClr w14:val="accent1"/>
-                            </w14:solidFill>
-                            <w14:prstDash w14:val="solid"/>
-                            <w14:round/>
-                          </w14:textOutline>
-                          <w14:textFill>
-                            <w14:solidFill>
-                              <w14:srgbClr w14:val="70AD47">
-                                <w14:tint w14:val="1000"/>
-                              </w14:srgbClr>
-                            </w14:solidFill>
-                          </w14:textFill>
-                        </w:rPr>
-                        <w:t>EXAUNEL BERARANGA</w:t>
-                      </w:r>
-                    </w:p>
-                  </w:txbxContent>
-                </v:textbox>
-              </v:rect>
-            </w:pict>
-          </mc:Fallback>
-        </mc:AlternateContent>
-      </w:r>
-    </w:p>
-    <w:p>
-      <w:pPr>
-        <w:rPr>
-          <w:rFonts w:ascii="Tahoma" w:hAnsi="Tahoma" w:cs="Tahoma"/>
-        </w:rPr>
-      </w:pPr>
-    </w:p>
-    <w:p>
-      <w:pPr>
-        <w:rPr>
-          <w:rFonts w:ascii="Tahoma" w:hAnsi="Tahoma" w:cs="Tahoma"/>
-        </w:rPr>
-      </w:pPr>
-    </w:p>
-    <w:p>
-      <w:pPr>
-        <w:rPr>
-          <w:rFonts w:ascii="Tahoma" w:hAnsi="Tahoma" w:cs="Tahoma"/>
-        </w:rPr>
-      </w:pPr>
-    </w:p>
-    <w:p>
-      <w:pPr>
-        <w:rPr>
-          <w:rFonts w:ascii="Tahoma" w:hAnsi="Tahoma" w:cs="Tahoma"/>
-        </w:rPr>
-      </w:pPr>
-    </w:p>
-    <w:p>
-      <w:pPr>
-        <w:rPr>
-          <w:rFonts w:ascii="Tahoma" w:hAnsi="Tahoma" w:cs="Tahoma"/>
-        </w:rPr>
-      </w:pPr>
-    </w:p>
-    <w:p>
-      <w:pPr>
-        <w:rPr>
-          <w:rFonts w:ascii="Tahoma" w:hAnsi="Tahoma" w:cs="Tahoma"/>
-        </w:rPr>
-      </w:pPr>
-    </w:p>
-    <w:p>
-      <w:pPr>
-        <w:rPr>
-          <w:rFonts w:ascii="Tahoma" w:hAnsi="Tahoma" w:cs="Tahoma"/>
-        </w:rPr>
-      </w:pPr>
-    </w:p>
-    <w:p>
-      <w:pPr>
-        <w:rPr>
-          <w:rFonts w:ascii="Tahoma" w:hAnsi="Tahoma" w:cs="Tahoma"/>
-        </w:rPr>
-      </w:pPr>
-      <w:r>
-        <w:rPr>
-          <w:rFonts w:ascii="Tahoma" w:hAnsi="Tahoma" w:cs="Tahoma"/>
-          <w:noProof/>
-          <w:lang w:eastAsia="fr-FR"/>
-        </w:rPr>
-        <mc:AlternateContent>
-          <mc:Choice Requires="wps">
-            <w:drawing>
-              <wp:anchor distT="0" distB="0" distL="114300" distR="114300" simplePos="0" relativeHeight="251660288" behindDoc="0" locked="0" layoutInCell="1" allowOverlap="1">
-                <wp:simplePos x="0" y="0"/>
-                <wp:positionH relativeFrom="column">
-                  <wp:posOffset>207110</wp:posOffset>
-                </wp:positionH>
-                <wp:positionV relativeFrom="paragraph">
-                  <wp:posOffset>168107</wp:posOffset>
-                </wp:positionV>
-                <wp:extent cx="5561263" cy="1871579"/>
-                <wp:effectExtent l="0" t="361950" r="782955" b="2453005"/>
-                <wp:wrapNone/>
-                <wp:docPr id="3" name="Ellipse 3"/>
-                <wp:cNvGraphicFramePr/>
-                <a:graphic xmlns:a="http://schemas.openxmlformats.org/drawingml/2006/main">
-                  <a:graphicData uri="http://schemas.microsoft.com/office/word/2010/wordprocessingShape">
-                    <wps:wsp>
-                      <wps:cNvSpPr/>
-                      <wps:spPr>
-                        <a:xfrm>
-                          <a:off x="0" y="0"/>
-                          <a:ext cx="5561263" cy="1871579"/>
-                        </a:xfrm>
-                        <a:prstGeom prst="ellipse">
-                          <a:avLst/>
-                        </a:prstGeom>
-                        <a:solidFill>
-                          <a:schemeClr val="accent2">
-                            <a:lumMod val="60000"/>
-                            <a:lumOff val="40000"/>
-                          </a:schemeClr>
-                        </a:solidFill>
-                        <a:ln w="76200">
-                          <a:solidFill>
-                            <a:schemeClr val="accent2">
-                              <a:lumMod val="75000"/>
-                            </a:schemeClr>
-                          </a:solidFill>
-                          <a:prstDash val="solid"/>
-                        </a:ln>
-                        <a:effectLst>
-                          <a:glow rad="228600">
-                            <a:schemeClr val="accent5">
-                              <a:satMod val="175000"/>
-                              <a:alpha val="40000"/>
-                            </a:schemeClr>
-                          </a:glow>
-                          <a:outerShdw blurRad="63500" sx="102000" sy="102000" algn="ctr" rotWithShape="0">
-                            <a:prstClr val="black">
-                              <a:alpha val="40000"/>
-                            </a:prstClr>
-                          </a:outerShdw>
-                          <a:reflection blurRad="6350" stA="50000" endA="300" endPos="90000" dist="50800" dir="5400000" sy="-100000" algn="bl" rotWithShape="0"/>
-                        </a:effectLst>
-                        <a:scene3d>
-                          <a:camera prst="perspectiveHeroicExtremeLeftFacing"/>
-                          <a:lightRig rig="threePt" dir="t"/>
-                        </a:scene3d>
-                        <a:sp3d>
-                          <a:bevelT prst="relaxedInset"/>
-                        </a:sp3d>
-                      </wps:spPr>
-                      <wps:style>
-                        <a:lnRef idx="2">
-                          <a:schemeClr val="accent1">
-                            <a:shade val="50000"/>
-                          </a:schemeClr>
-                        </a:lnRef>
-                        <a:fillRef idx="1">
-                          <a:schemeClr val="accent1"/>
-                        </a:fillRef>
-                        <a:effectRef idx="0">
-                          <a:schemeClr val="accent1"/>
-                        </a:effectRef>
-                        <a:fontRef idx="minor">
-                          <a:schemeClr val="lt1"/>
-                        </a:fontRef>
-                      </wps:style>
-                      <wps:txbx>
-                        <w:txbxContent>
-                          <w:p>
-                            <w:pPr>
-                              <w:jc w:val="center"/>
-                              <w:rPr>
-                                <w:rFonts w:ascii="Times New Roman" w:hAnsi="Times New Roman" w:cs="Times New Roman"/>
-                                <w:b/>
-                                <w:color w:val="E7E6E6" w:themeColor="background2"/>
-                                <w:spacing w:val="10"/>
-                                <w:sz w:val="40"/>
-                                <w:szCs w:val="40"/>
-                                <w14:shadow w14:blurRad="63500" w14:dist="50800" w14:dir="13500000" w14:sx="0" w14:sy="0" w14:kx="0" w14:ky="0" w14:algn="none">
-                                  <w14:srgbClr w14:val="000000">
-                                    <w14:alpha w14:val="50000"/>
-                                  </w14:srgbClr>
-                                </w14:shadow>
-                                <w14:textOutline w14:w="0" w14:cap="flat" w14:cmpd="sng" w14:algn="ctr">
-                                  <w14:noFill/>
-                                  <w14:prstDash w14:val="solid"/>
-                                  <w14:round/>
-                                </w14:textOutline>
-                              </w:rPr>
-                            </w:pPr>
-                            <w:r>
-                              <w:rPr>
-                                <w:rFonts w:ascii="Times New Roman" w:hAnsi="Times New Roman" w:cs="Times New Roman"/>
-                                <w:b/>
-                                <w:color w:val="E7E6E6" w:themeColor="background2"/>
-                                <w:spacing w:val="10"/>
-                                <w:sz w:val="40"/>
-                                <w:szCs w:val="40"/>
-                                <w14:shadow w14:blurRad="63500" w14:dist="50800" w14:dir="13500000" w14:sx="0" w14:sy="0" w14:kx="0" w14:ky="0" w14:algn="none">
-                                  <w14:srgbClr w14:val="000000">
-                                    <w14:alpha w14:val="50000"/>
-                                  </w14:srgbClr>
-                                </w14:shadow>
-                                <w14:textOutline w14:w="0" w14:cap="flat" w14:cmpd="sng" w14:algn="ctr">
-                                  <w14:noFill/>
-                                  <w14:prstDash w14:val="solid"/>
-                                  <w14:round/>
-                                </w14:textOutline>
-                              </w:rPr>
-                              <w:t xml:space="preserve">CHRISTIAN </w:t>
-                            </w:r>
-                            <w:r>
-                              <w:rPr>
-                                <w:rFonts w:ascii="Times New Roman" w:hAnsi="Times New Roman" w:cs="Times New Roman"/>
-                                <w:b/>
-                                <w:color w:val="E7E6E6" w:themeColor="background2"/>
-                                <w:spacing w:val="10"/>
-                                <w:sz w:val="40"/>
-                                <w:szCs w:val="40"/>
-                                <w14:shadow w14:blurRad="63500" w14:dist="50800" w14:dir="13500000" w14:sx="0" w14:sy="0" w14:kx="0" w14:ky="0" w14:algn="none">
-                                  <w14:srgbClr w14:val="000000">
-                                    <w14:alpha w14:val="50000"/>
-                                  </w14:srgbClr>
-                                </w14:shadow>
-                                <w14:textOutline w14:w="0" w14:cap="flat" w14:cmpd="sng" w14:algn="ctr">
-                                  <w14:noFill/>
-                                  <w14:prstDash w14:val="solid"/>
-                                  <w14:round/>
-                                </w14:textOutline>
-                              </w:rPr>
-                              <w:t>PROFESSEUR</w:t>
-                            </w:r>
-                          </w:p>
-                          <w:p/>
-                        </w:txbxContent>
-                      </wps:txbx>
-                      <wps:bodyPr rot="0" spcFirstLastPara="0" vertOverflow="overflow" horzOverflow="overflow" vert="horz" wrap="square" lIns="91440" tIns="45720" rIns="91440" bIns="45720" numCol="1" spcCol="0" rtlCol="0" fromWordArt="0" anchor="ctr" anchorCtr="0" forceAA="0" compatLnSpc="1">
-                        <a:prstTxWarp prst="textNoShape">
-                          <a:avLst/>
-                        </a:prstTxWarp>
-                        <a:noAutofit/>
-                      </wps:bodyPr>
-                    </wps:wsp>
-                  </a:graphicData>
-                </a:graphic>
-                <wp14:sizeRelH relativeFrom="margin">
-                  <wp14:pctWidth>0</wp14:pctWidth>
-                </wp14:sizeRelH>
-                <wp14:sizeRelV relativeFrom="margin">
-                  <wp14:pctHeight>0</wp14:pctHeight>
-                </wp14:sizeRelV>
-              </wp:anchor>
-            </w:drawing>
-          </mc:Choice>
-          <mc:Fallback>
-            <w:pict>
-              <v:oval id="Ellipse 3" o:spid="_x0000_s1027" style="position:absolute;margin-left:16.3pt;margin-top:13.25pt;width:437.9pt;height:147.35pt;z-index:251660288;visibility:visible;mso-wrap-style:square;mso-width-percent:0;mso-height-percent:0;mso-wrap-distance-left:9pt;mso-wrap-distance-top:0;mso-wrap-distance-right:9pt;mso-wrap-distance-bottom:0;mso-position-horizontal:absolute;mso-position-horizontal-relative:text;mso-position-vertical:absolute;mso-position-vertical-relative:text;mso-width-percent:0;mso-height-percent:0;mso-width-relative:margin;mso-height-relative:margin;v-text-anchor:middle" o:gfxdata="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" fillcolor="#f4b083 [1941]" strokecolor="#c45911 [2405]" strokeweight="6pt">
-                <v:stroke joinstyle="miter"/>
-                <v:shadow on="t" type="perspective" color="black" opacity="26214f" offset="0,0" matrix="66847f,,,66847f"/>
-                <v:textbox>
-                  <w:txbxContent>
-                    <w:p>
-                      <w:pPr>
-                        <w:jc w:val="center"/>
-                        <w:rPr>
-                          <w:rFonts w:ascii="Times New Roman" w:hAnsi="Times New Roman" w:cs="Times New Roman"/>
-                          <w:b/>
-                          <w:color w:val="E7E6E6" w:themeColor="background2"/>
-                          <w:spacing w:val="10"/>
-                          <w:sz w:val="40"/>
-                          <w:szCs w:val="40"/>
-                          <w14:shadow w14:blurRad="63500" w14:dist="50800" w14:dir="13500000" w14:sx="0" w14:sy="0" w14:kx="0" w14:ky="0" w14:algn="none">
-                            <w14:srgbClr w14:val="000000">
-                              <w14:alpha w14:val="50000"/>
-                            </w14:srgbClr>
-                          </w14:shadow>
-                          <w14:textOutline w14:w="0" w14:cap="flat" w14:cmpd="sng" w14:algn="ctr">
-                            <w14:noFill/>
-                            <w14:prstDash w14:val="solid"/>
-                            <w14:round/>
-                          </w14:textOutline>
-                        </w:rPr>
-                      </w:pPr>
-                      <w:r>
-                        <w:rPr>
-                          <w:rFonts w:ascii="Times New Roman" w:hAnsi="Times New Roman" w:cs="Times New Roman"/>
-                          <w:b/>
-                          <w:color w:val="E7E6E6" w:themeColor="background2"/>
-                          <w:spacing w:val="10"/>
-                          <w:sz w:val="40"/>
-                          <w:szCs w:val="40"/>
-                          <w14:shadow w14:blurRad="63500" w14:dist="50800" w14:dir="13500000" w14:sx="0" w14:sy="0" w14:kx="0" w14:ky="0" w14:algn="none">
-                            <w14:srgbClr w14:val="000000">
-                              <w14:alpha w14:val="50000"/>
-                            </w14:srgbClr>
-                          </w14:shadow>
-                          <w14:textOutline w14:w="0" w14:cap="flat" w14:cmpd="sng" w14:algn="ctr">
-                            <w14:noFill/>
-                            <w14:prstDash w14:val="solid"/>
-                            <w14:round/>
-                          </w14:textOutline>
-                        </w:rPr>
-                        <w:t xml:space="preserve">CHRISTIAN </w:t>
-                      </w:r>
-                      <w:r>
-                        <w:rPr>
-                          <w:rFonts w:ascii="Times New Roman" w:hAnsi="Times New Roman" w:cs="Times New Roman"/>
-                          <w:b/>
-                          <w:color w:val="E7E6E6" w:themeColor="background2"/>
-                          <w:spacing w:val="10"/>
-                          <w:sz w:val="40"/>
-                          <w:szCs w:val="40"/>
-                          <w14:shadow w14:blurRad="63500" w14:dist="50800" w14:dir="13500000" w14:sx="0" w14:sy="0" w14:kx="0" w14:ky="0" w14:algn="none">
-                            <w14:srgbClr w14:val="000000">
-                              <w14:alpha w14:val="50000"/>
-                            </w14:srgbClr>
-                          </w14:shadow>
-                          <w14:textOutline w14:w="0" w14:cap="flat" w14:cmpd="sng" w14:algn="ctr">
-                            <w14:noFill/>
-                            <w14:prstDash w14:val="solid"/>
-                            <w14:round/>
-                          </w14:textOutline>
-                        </w:rPr>
-                        <w:t>PROFESSEUR</w:t>
-                      </w:r>
-                    </w:p>
-                    <w:p/>
-                  </w:txbxContent>
-                </v:textbox>
-              </v:oval>
-            </w:pict>
-          </mc:Fallback>
-        </mc:AlternateContent>
-      </w:r>
-    </w:p>
-    <w:p>
-      <w:pPr>
-        <w:rPr>
-          <w:rFonts w:ascii="Tahoma" w:hAnsi="Tahoma" w:cs="Tahoma"/>
-        </w:rPr>
-      </w:pPr>
-      <w:bookmarkStart w:id="0" w:name="_GoBack"/>
-      <w:bookmarkEnd w:id="0"/>
-      <w:r>
-        <w:rPr>
-          <w:rFonts w:ascii="Tahoma" w:hAnsi="Tahoma" w:cs="Tahoma"/>
-          <w:noProof/>
-          <w:lang w:eastAsia="fr-FR"/>
-        </w:rPr>
-        <mc:AlternateContent>
-          <mc:Choice Requires="wps">
-            <w:drawing>
-              <wp:anchor distT="0" distB="0" distL="114300" distR="114300" simplePos="0" relativeHeight="251661312" behindDoc="0" locked="0" layoutInCell="1" allowOverlap="1">
-                <wp:simplePos x="0" y="0"/>
-                <wp:positionH relativeFrom="column">
-                  <wp:posOffset>319405</wp:posOffset>
-                </wp:positionH>
-                <wp:positionV relativeFrom="paragraph">
-                  <wp:posOffset>3735003</wp:posOffset>
-                </wp:positionV>
-                <wp:extent cx="4866105" cy="3336457"/>
-                <wp:effectExtent l="1485900" t="0" r="0" b="492760"/>
-                <wp:wrapNone/>
-                <wp:docPr id="4" name="Étoile à 5 branches 4"/>
-                <wp:cNvGraphicFramePr/>
-                <a:graphic xmlns:a="http://schemas.openxmlformats.org/drawingml/2006/main">
-                  <a:graphicData uri="http://schemas.microsoft.com/office/word/2010/wordprocessingShape">
-                    <wps:wsp>
-                      <wps:cNvSpPr/>
-                      <wps:spPr>
-                        <a:xfrm>
-                          <a:off x="0" y="0"/>
-                          <a:ext cx="4866105" cy="3336457"/>
-                        </a:xfrm>
-                        <a:prstGeom prst="star5">
-                          <a:avLst/>
-                        </a:prstGeom>
-                        <a:solidFill>
-                          <a:schemeClr val="bg1">
-                            <a:lumMod val="95000"/>
-                          </a:schemeClr>
-                        </a:solidFill>
-                        <a:ln w="3175">
-                          <a:noFill/>
-                          <a:prstDash val="sysDot"/>
-                        </a:ln>
-                        <a:effectLst>
-                          <a:glow rad="228600">
-                            <a:schemeClr val="accent4">
-                              <a:satMod val="175000"/>
-                              <a:alpha val="40000"/>
-                            </a:schemeClr>
-                          </a:glow>
-                          <a:outerShdw blurRad="50800" dist="38100" dir="5400000" algn="t" rotWithShape="0">
-                            <a:prstClr val="black">
-                              <a:alpha val="40000"/>
-                            </a:prstClr>
-                          </a:outerShdw>
-                          <a:reflection blurRad="6350" stA="50000" endA="300" endPos="55000" dir="5400000" sy="-100000" algn="bl" rotWithShape="0"/>
-                        </a:effectLst>
-                        <a:scene3d>
-                          <a:camera prst="isometricBottomDown"/>
-                          <a:lightRig rig="contrasting" dir="t">
-                            <a:rot lat="0" lon="0" rev="7800000"/>
-                          </a:lightRig>
-                        </a:scene3d>
-                        <a:sp3d>
-                          <a:bevelT w="139700" h="139700" prst="convex"/>
-                        </a:sp3d>
-                      </wps:spPr>
-                      <wps:style>
-                        <a:lnRef idx="2">
-                          <a:schemeClr val="accent1">
-                            <a:shade val="50000"/>
-                          </a:schemeClr>
-                        </a:lnRef>
-                        <a:fillRef idx="1">
-                          <a:schemeClr val="accent1"/>
-                        </a:fillRef>
-                        <a:effectRef idx="0">
-                          <a:schemeClr val="accent1"/>
-                        </a:effectRef>
-                        <a:fontRef idx="minor">
-                          <a:schemeClr val="lt1"/>
-                        </a:fontRef>
-                      </wps:style>
-                      <wps:bodyPr rot="0" spcFirstLastPara="0" vertOverflow="overflow" horzOverflow="overflow" vert="horz" wrap="square" lIns="91440" tIns="45720" rIns="91440" bIns="45720" numCol="1" spcCol="0" rtlCol="0" fromWordArt="0" anchor="ctr" anchorCtr="0" forceAA="0" compatLnSpc="1">
-                        <a:prstTxWarp prst="textNoShape">
-                          <a:avLst/>
-                        </a:prstTxWarp>
-                        <a:noAutofit/>
-                      </wps:bodyPr>
-                    </wps:wsp>
-                  </a:graphicData>
-                </a:graphic>
-                <wp14:sizeRelH relativeFrom="margin">
-                  <wp14:pctWidth>0</wp14:pctWidth>
-                </wp14:sizeRelH>
-                <wp14:sizeRelV relativeFrom="margin">
-                  <wp14:pctHeight>0</wp14:pctHeight>
-                </wp14:sizeRelV>
-              </wp:anchor>
-            </w:drawing>
-          </mc:Choice>
-          <mc:Fallback>
-            <w:pict>
-              <v:shape w14:anchorId="49AF60EC" id="Étoile à 5 branches 4" o:spid="_x0000_s1026" style="position:absolute;margin-left:25.15pt;margin-top:294.1pt;width:383.15pt;height:262.7pt;z-index:251661312;visibility:visible;mso-wrap-style:square;mso-width-percent:0;mso-height-percent:0;mso-wrap-distance-left:9pt;mso-wrap-distance-top:0;mso-wrap-distance-right:9pt;mso-wrap-distance-bottom:0;mso-position-horizontal:absolute;mso-position-horizontal-relative:text;mso-position-vertical:absolute;mso-position-vertical-relative:text;mso-width-percent:0;mso-height-percent:0;mso-width-relative:margin;mso-height-relative:margin;v-text-anchor:middle" coordsize="4866105,3336457" o:gfxdata="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" path="m5,1274410r1858692,9l2433053,r574355,1274419l4866100,1274410,3362379,2062035r574379,1274414l2433053,2548809,929347,3336449,1503726,2062035,5,1274410xe" fillcolor="#f2f2f2 [3052]" stroked="f" strokeweight=".25pt">
-                <v:stroke dashstyle="1 1" joinstyle="miter"/>
-                <v:shadow on="t" color="black" opacity="26214f" origin=",-.5" offset="0,3pt"/>
-                <v:path arrowok="t" o:connecttype="custom" o:connectlocs="5,1274410;1858697,1274419;2433053,0;3007408,1274419;4866100,1274410;3362379,2062035;3936758,3336449;2433053,2548809;929347,3336449;1503726,2062035;5,1274410" o:connectangles="0,0,0,0,0,0,0,0,0,0,0"/>
-              </v:shape>
-            </w:pict>
-          </mc:Fallback>
-        </mc:AlternateContent>
-      </w:r>
+        <w:rPr>
+          <w:rFonts w:ascii="Tahoma" w:hAnsi="Tahoma" w:cs="Tahoma"/>
+        </w:rPr>
+      </w:pPr>
     </w:p>
     <w:sectPr>
       <w:pgSz w:w="11906" w:h="16838"/>
@@ -1223,7 +526,7 @@
 </file>
 
 <file path=word/styles.xml><?xml version="1.0" encoding="utf-8"?>
-<w:styles xmlns:mc="http://schemas.openxmlformats.org/markup-compatibility/2006" xmlns:r="http://schemas.openxmlformats.org/officeDocument/2006/relationships" xmlns:w="http://schemas.openxmlformats.org/wordprocessingml/2006/main" xmlns:w14="http://schemas.microsoft.com/office/word/2010/wordml" xmlns:w15="http://schemas.microsoft.com/office/word/2012/wordml" xmlns:w16se="http://schemas.microsoft.com/office/word/2015/wordml/symex" mc:Ignorable="w14 w15 w16se">
+<w:styles xmlns:mc="http://schemas.openxmlformats.org/markup-compatibility/2006" xmlns:r="http://schemas.openxmlformats.org/officeDocument/2006/relationships" xmlns:w="http://schemas.openxmlformats.org/wordprocessingml/2006/main" xmlns:w14="http://schemas.microsoft.com/office/word/2010/wordml" xmlns:w15="http://schemas.microsoft.com/office/word/2012/wordml" xmlns:w16cex="http://schemas.microsoft.com/office/word/2018/wordml/cex" xmlns:w16cid="http://schemas.microsoft.com/office/word/2016/wordml/cid" xmlns:w16="http://schemas.microsoft.com/office/word/2018/wordml" xmlns:w16du="http://schemas.microsoft.com/office/word/2023/wordml/word16du" xmlns:w16sdtdh="http://schemas.microsoft.com/office/word/2020/wordml/sdtdatahash" xmlns:w16se="http://schemas.microsoft.com/office/word/2015/wordml/symex" mc:Ignorable="w14 w15 w16se w16cid w16 w16cex w16sdtdh w16du">
   <w:docDefaults>
     <w:rPrDefault>
       <w:rPr>
@@ -1239,7 +542,7 @@
       </w:pPr>
     </w:pPrDefault>
   </w:docDefaults>
-  <w:latentStyles w:defLockedState="0" w:defUIPriority="99" w:defSemiHidden="0" w:defUnhideWhenUsed="0" w:defQFormat="0" w:count="371">
+  <w:latentStyles w:defLockedState="0" w:defUIPriority="99" w:defSemiHidden="0" w:defUnhideWhenUsed="0" w:defQFormat="0" w:count="376">
     <w:lsdException w:name="Normal" w:uiPriority="0" w:qFormat="1"/>
     <w:lsdException w:name="heading 1" w:uiPriority="9" w:qFormat="1"/>
     <w:lsdException w:name="heading 2" w:semiHidden="1" w:uiPriority="9" w:unhideWhenUsed="1" w:qFormat="1"/>
@@ -1611,6 +914,11 @@
     <w:lsdException w:name="List Table 5 Dark Accent 6" w:uiPriority="50"/>
     <w:lsdException w:name="List Table 6 Colorful Accent 6" w:uiPriority="51"/>
     <w:lsdException w:name="List Table 7 Colorful Accent 6" w:uiPriority="52"/>
+    <w:lsdException w:name="Mention" w:semiHidden="1" w:unhideWhenUsed="1"/>
+    <w:lsdException w:name="Smart Hyperlink" w:semiHidden="1" w:unhideWhenUsed="1"/>
+    <w:lsdException w:name="Hashtag" w:semiHidden="1" w:unhideWhenUsed="1"/>
+    <w:lsdException w:name="Unresolved Mention" w:semiHidden="1" w:unhideWhenUsed="1"/>
+    <w:lsdException w:name="Smart Link" w:semiHidden="1" w:unhideWhenUsed="1"/>
   </w:latentStyles>
   <w:style w:type="paragraph" w:default="1" w:styleId="Normal">
     <w:name w:val="Normal"/>

</xml_diff>